<commit_message>
ya esta todo, commit para mergear
</commit_message>
<xml_diff>
--- a/tp final - bdII.docx
+++ b/tp final - bdII.docx
@@ -2621,24 +2621,26 @@
           <w:rFonts w:ascii="Consolas" w:hAnsi="Consolas" w:cs="Consolas"/>
           <w:sz w:val="18"/>
           <w:szCs w:val="18"/>
-        </w:rPr>
-      </w:pPr>
-      <w:r>
-        <w:rPr>
-          <w:rFonts w:ascii="Consolas" w:hAnsi="Consolas" w:cs="Consolas"/>
-          <w:color w:val="000000"/>
-          <w:sz w:val="18"/>
-          <w:szCs w:val="18"/>
-          <w:lang w:val="es-ES"/>
-        </w:rPr>
-        <w:tab/>
-      </w:r>
-      <w:r>
-        <w:rPr>
-          <w:rFonts w:ascii="Consolas" w:hAnsi="Consolas" w:cs="Consolas"/>
-          <w:color w:val="000000"/>
-          <w:sz w:val="18"/>
-          <w:szCs w:val="18"/>
+          <w:lang w:val="es-ES"/>
+        </w:rPr>
+      </w:pPr>
+      <w:r>
+        <w:rPr>
+          <w:rFonts w:ascii="Consolas" w:hAnsi="Consolas" w:cs="Consolas"/>
+          <w:color w:val="000000"/>
+          <w:sz w:val="18"/>
+          <w:szCs w:val="18"/>
+          <w:lang w:val="es-ES"/>
+        </w:rPr>
+        <w:tab/>
+      </w:r>
+      <w:r>
+        <w:rPr>
+          <w:rFonts w:ascii="Consolas" w:hAnsi="Consolas" w:cs="Consolas"/>
+          <w:color w:val="000000"/>
+          <w:sz w:val="18"/>
+          <w:szCs w:val="18"/>
+          <w:lang w:val="es-ES"/>
         </w:rPr>
         <w:t>}</w:t>
       </w:r>
@@ -2653,14 +2655,16 @@
           <w:rFonts w:ascii="Consolas" w:hAnsi="Consolas" w:cs="Consolas"/>
           <w:sz w:val="18"/>
           <w:szCs w:val="18"/>
-        </w:rPr>
-      </w:pPr>
-      <w:r>
-        <w:rPr>
-          <w:rFonts w:ascii="Consolas" w:hAnsi="Consolas" w:cs="Consolas"/>
-          <w:color w:val="000000"/>
-          <w:sz w:val="18"/>
-          <w:szCs w:val="18"/>
+          <w:lang w:val="es-ES"/>
+        </w:rPr>
+      </w:pPr>
+      <w:r>
+        <w:rPr>
+          <w:rFonts w:ascii="Consolas" w:hAnsi="Consolas" w:cs="Consolas"/>
+          <w:color w:val="000000"/>
+          <w:sz w:val="18"/>
+          <w:szCs w:val="18"/>
+          <w:lang w:val="es-ES"/>
         </w:rPr>
         <w:t>}</w:t>
       </w:r>
@@ -5790,24 +5794,26 @@
           <w:rFonts w:ascii="Consolas" w:hAnsi="Consolas" w:cs="Consolas"/>
           <w:sz w:val="18"/>
           <w:szCs w:val="18"/>
-        </w:rPr>
-      </w:pPr>
-      <w:r>
-        <w:rPr>
-          <w:rFonts w:ascii="Consolas" w:hAnsi="Consolas" w:cs="Consolas"/>
-          <w:color w:val="000000"/>
-          <w:sz w:val="18"/>
-          <w:szCs w:val="18"/>
-          <w:lang w:val="es-ES"/>
-        </w:rPr>
-        <w:tab/>
-      </w:r>
-      <w:r>
-        <w:rPr>
-          <w:rFonts w:ascii="Consolas" w:hAnsi="Consolas" w:cs="Consolas"/>
-          <w:color w:val="000000"/>
-          <w:sz w:val="18"/>
-          <w:szCs w:val="18"/>
+          <w:lang w:val="es-ES"/>
+        </w:rPr>
+      </w:pPr>
+      <w:r>
+        <w:rPr>
+          <w:rFonts w:ascii="Consolas" w:hAnsi="Consolas" w:cs="Consolas"/>
+          <w:color w:val="000000"/>
+          <w:sz w:val="18"/>
+          <w:szCs w:val="18"/>
+          <w:lang w:val="es-ES"/>
+        </w:rPr>
+        <w:tab/>
+      </w:r>
+      <w:r>
+        <w:rPr>
+          <w:rFonts w:ascii="Consolas" w:hAnsi="Consolas" w:cs="Consolas"/>
+          <w:color w:val="000000"/>
+          <w:sz w:val="18"/>
+          <w:szCs w:val="18"/>
+          <w:lang w:val="es-ES"/>
         </w:rPr>
         <w:t>}</w:t>
       </w:r>
@@ -5831,6 +5837,7 @@
           <w:color w:val="000000"/>
           <w:sz w:val="18"/>
           <w:szCs w:val="18"/>
+          <w:lang w:val="es-ES"/>
         </w:rPr>
         <w:lastRenderedPageBreak/>
         <w:tab/>
@@ -6211,7 +6218,6 @@
           <w:color w:val="000000"/>
           <w:sz w:val="18"/>
           <w:szCs w:val="18"/>
-          <w:lang w:val="es-ES"/>
         </w:rPr>
         <w:t xml:space="preserve">     </w:t>
       </w:r>
@@ -6221,9 +6227,17 @@
           <w:color w:val="000000"/>
           <w:sz w:val="18"/>
           <w:szCs w:val="18"/>
-          <w:lang w:val="es-ES"/>
-        </w:rPr>
-        <w:tab/>
+        </w:rPr>
+        <w:tab/>
+      </w:r>
+      <w:r>
+        <w:rPr>
+          <w:rFonts w:ascii="Consolas" w:hAnsi="Consolas" w:cs="Consolas"/>
+          <w:color w:val="000000"/>
+          <w:sz w:val="18"/>
+          <w:szCs w:val="18"/>
+          <w:lang w:val="es-ES"/>
+        </w:rPr>
         <w:t xml:space="preserve">encontreCausa = </w:t>
       </w:r>
       <w:r>
@@ -6756,14 +6770,16 @@
           <w:rFonts w:ascii="Consolas" w:hAnsi="Consolas" w:cs="Consolas"/>
           <w:sz w:val="18"/>
           <w:szCs w:val="18"/>
-        </w:rPr>
-      </w:pPr>
-      <w:r>
-        <w:rPr>
-          <w:rFonts w:ascii="Consolas" w:hAnsi="Consolas" w:cs="Consolas"/>
-          <w:color w:val="000000"/>
-          <w:sz w:val="18"/>
-          <w:szCs w:val="18"/>
+          <w:lang w:val="es-ES"/>
+        </w:rPr>
+      </w:pPr>
+      <w:r>
+        <w:rPr>
+          <w:rFonts w:ascii="Consolas" w:hAnsi="Consolas" w:cs="Consolas"/>
+          <w:color w:val="000000"/>
+          <w:sz w:val="18"/>
+          <w:szCs w:val="18"/>
+          <w:lang w:val="es-ES"/>
         </w:rPr>
         <w:t xml:space="preserve">            </w:t>
       </w:r>
@@ -6775,6 +6791,7 @@
           <w:color w:val="000000"/>
           <w:sz w:val="18"/>
           <w:szCs w:val="18"/>
+          <w:lang w:val="es-ES"/>
         </w:rPr>
         <w:t>if</w:t>
       </w:r>
@@ -6784,6 +6801,7 @@
           <w:color w:val="000000"/>
           <w:sz w:val="18"/>
           <w:szCs w:val="18"/>
+          <w:lang w:val="es-ES"/>
         </w:rPr>
         <w:t xml:space="preserve"> (iterador.next().getSentencia() == </w:t>
       </w:r>
@@ -6795,6 +6813,7 @@
           <w:color w:val="000000"/>
           <w:sz w:val="18"/>
           <w:szCs w:val="18"/>
+          <w:lang w:val="es-ES"/>
         </w:rPr>
         <w:t>null</w:t>
       </w:r>
@@ -6804,6 +6823,7 @@
           <w:color w:val="000000"/>
           <w:sz w:val="18"/>
           <w:szCs w:val="18"/>
+          <w:lang w:val="es-ES"/>
         </w:rPr>
         <w:t>)</w:t>
       </w:r>
@@ -6827,6 +6847,7 @@
           <w:color w:val="000000"/>
           <w:sz w:val="18"/>
           <w:szCs w:val="18"/>
+          <w:lang w:val="es-ES"/>
         </w:rPr>
         <w:t xml:space="preserve">       </w:t>
       </w:r>
@@ -6836,15 +6857,17 @@
           <w:color w:val="000000"/>
           <w:sz w:val="18"/>
           <w:szCs w:val="18"/>
-        </w:rPr>
-        <w:tab/>
-      </w:r>
-      <w:r>
-        <w:rPr>
-          <w:rFonts w:ascii="Consolas" w:hAnsi="Consolas" w:cs="Consolas"/>
-          <w:color w:val="000000"/>
-          <w:sz w:val="18"/>
-          <w:szCs w:val="18"/>
+          <w:lang w:val="es-ES"/>
+        </w:rPr>
+        <w:tab/>
+      </w:r>
+      <w:r>
+        <w:rPr>
+          <w:rFonts w:ascii="Consolas" w:hAnsi="Consolas" w:cs="Consolas"/>
+          <w:color w:val="000000"/>
+          <w:sz w:val="18"/>
+          <w:szCs w:val="18"/>
+          <w:lang w:val="es-ES"/>
         </w:rPr>
         <w:tab/>
       </w:r>
@@ -9253,36 +9276,38 @@
           <w:rFonts w:ascii="Consolas" w:hAnsi="Consolas" w:cs="Consolas"/>
           <w:sz w:val="18"/>
           <w:szCs w:val="18"/>
-        </w:rPr>
-      </w:pPr>
-      <w:r>
-        <w:rPr>
-          <w:rFonts w:ascii="Consolas" w:hAnsi="Consolas" w:cs="Consolas"/>
-          <w:color w:val="000000"/>
-          <w:sz w:val="18"/>
-          <w:szCs w:val="18"/>
-          <w:lang w:val="es-ES"/>
-        </w:rPr>
-        <w:tab/>
-      </w:r>
-      <w:r>
-        <w:rPr>
-          <w:rFonts w:ascii="Consolas" w:hAnsi="Consolas" w:cs="Consolas"/>
-          <w:color w:val="000000"/>
-          <w:sz w:val="18"/>
-          <w:szCs w:val="18"/>
-          <w:lang w:val="es-ES"/>
-        </w:rPr>
-        <w:tab/>
-      </w:r>
-      <w:r>
-        <w:rPr>
-          <w:rFonts w:ascii="Consolas" w:hAnsi="Consolas" w:cs="Consolas"/>
-          <w:b/>
-          <w:bCs/>
-          <w:color w:val="000000"/>
-          <w:sz w:val="18"/>
-          <w:szCs w:val="18"/>
+          <w:lang w:val="es-ES"/>
+        </w:rPr>
+      </w:pPr>
+      <w:r>
+        <w:rPr>
+          <w:rFonts w:ascii="Consolas" w:hAnsi="Consolas" w:cs="Consolas"/>
+          <w:color w:val="000000"/>
+          <w:sz w:val="18"/>
+          <w:szCs w:val="18"/>
+          <w:lang w:val="es-ES"/>
+        </w:rPr>
+        <w:tab/>
+      </w:r>
+      <w:r>
+        <w:rPr>
+          <w:rFonts w:ascii="Consolas" w:hAnsi="Consolas" w:cs="Consolas"/>
+          <w:color w:val="000000"/>
+          <w:sz w:val="18"/>
+          <w:szCs w:val="18"/>
+          <w:lang w:val="es-ES"/>
+        </w:rPr>
+        <w:tab/>
+      </w:r>
+      <w:r>
+        <w:rPr>
+          <w:rFonts w:ascii="Consolas" w:hAnsi="Consolas" w:cs="Consolas"/>
+          <w:b/>
+          <w:bCs/>
+          <w:color w:val="000000"/>
+          <w:sz w:val="18"/>
+          <w:szCs w:val="18"/>
+          <w:lang w:val="es-ES"/>
         </w:rPr>
         <w:t>this</w:t>
       </w:r>
@@ -9292,6 +9317,7 @@
           <w:color w:val="000000"/>
           <w:sz w:val="18"/>
           <w:szCs w:val="18"/>
+          <w:lang w:val="es-ES"/>
         </w:rPr>
         <w:t>.</w:t>
       </w:r>
@@ -9301,6 +9327,7 @@
           <w:color w:val="3399FF"/>
           <w:sz w:val="18"/>
           <w:szCs w:val="18"/>
+          <w:lang w:val="es-ES"/>
         </w:rPr>
         <w:t>dni</w:t>
       </w:r>
@@ -9310,6 +9337,7 @@
           <w:color w:val="000000"/>
           <w:sz w:val="18"/>
           <w:szCs w:val="18"/>
+          <w:lang w:val="es-ES"/>
         </w:rPr>
         <w:t xml:space="preserve"> = dni;</w:t>
       </w:r>
@@ -9333,6 +9361,7 @@
           <w:color w:val="000000"/>
           <w:sz w:val="18"/>
           <w:szCs w:val="18"/>
+          <w:lang w:val="es-ES"/>
         </w:rPr>
         <w:tab/>
       </w:r>
@@ -9924,24 +9953,26 @@
           <w:rFonts w:ascii="Consolas" w:hAnsi="Consolas" w:cs="Consolas"/>
           <w:sz w:val="18"/>
           <w:szCs w:val="18"/>
-        </w:rPr>
-      </w:pPr>
-      <w:r>
-        <w:rPr>
-          <w:rFonts w:ascii="Consolas" w:hAnsi="Consolas" w:cs="Consolas"/>
-          <w:color w:val="000000"/>
-          <w:sz w:val="18"/>
-          <w:szCs w:val="18"/>
-          <w:lang w:val="es-ES"/>
-        </w:rPr>
-        <w:tab/>
-      </w:r>
-      <w:r>
-        <w:rPr>
-          <w:rFonts w:ascii="Consolas" w:hAnsi="Consolas" w:cs="Consolas"/>
-          <w:color w:val="000000"/>
-          <w:sz w:val="18"/>
-          <w:szCs w:val="18"/>
+          <w:lang w:val="es-ES"/>
+        </w:rPr>
+      </w:pPr>
+      <w:r>
+        <w:rPr>
+          <w:rFonts w:ascii="Consolas" w:hAnsi="Consolas" w:cs="Consolas"/>
+          <w:color w:val="000000"/>
+          <w:sz w:val="18"/>
+          <w:szCs w:val="18"/>
+          <w:lang w:val="es-ES"/>
+        </w:rPr>
+        <w:tab/>
+      </w:r>
+      <w:r>
+        <w:rPr>
+          <w:rFonts w:ascii="Consolas" w:hAnsi="Consolas" w:cs="Consolas"/>
+          <w:color w:val="000000"/>
+          <w:sz w:val="18"/>
+          <w:szCs w:val="18"/>
+          <w:lang w:val="es-ES"/>
         </w:rPr>
         <w:t>}</w:t>
       </w:r>
@@ -9956,14 +9987,16 @@
           <w:rFonts w:ascii="Consolas" w:hAnsi="Consolas" w:cs="Consolas"/>
           <w:sz w:val="18"/>
           <w:szCs w:val="18"/>
-        </w:rPr>
-      </w:pPr>
-      <w:r>
-        <w:rPr>
-          <w:rFonts w:ascii="Consolas" w:hAnsi="Consolas" w:cs="Consolas"/>
-          <w:color w:val="000000"/>
-          <w:sz w:val="18"/>
-          <w:szCs w:val="18"/>
+          <w:lang w:val="es-ES"/>
+        </w:rPr>
+      </w:pPr>
+      <w:r>
+        <w:rPr>
+          <w:rFonts w:ascii="Consolas" w:hAnsi="Consolas" w:cs="Consolas"/>
+          <w:color w:val="000000"/>
+          <w:sz w:val="18"/>
+          <w:szCs w:val="18"/>
+          <w:lang w:val="es-ES"/>
         </w:rPr>
         <w:t>}</w:t>
       </w:r>
@@ -10779,38 +10812,36 @@
           <w:rFonts w:ascii="Consolas" w:hAnsi="Consolas" w:cs="Consolas"/>
           <w:sz w:val="18"/>
           <w:szCs w:val="18"/>
-          <w:lang w:val="es-ES"/>
-        </w:rPr>
-      </w:pPr>
-      <w:r>
-        <w:rPr>
-          <w:rFonts w:ascii="Consolas" w:hAnsi="Consolas" w:cs="Consolas"/>
-          <w:color w:val="000000"/>
-          <w:sz w:val="18"/>
-          <w:szCs w:val="18"/>
-          <w:lang w:val="es-ES"/>
-        </w:rPr>
-        <w:tab/>
-      </w:r>
-      <w:r>
-        <w:rPr>
-          <w:rFonts w:ascii="Consolas" w:hAnsi="Consolas" w:cs="Consolas"/>
-          <w:color w:val="000000"/>
-          <w:sz w:val="18"/>
-          <w:szCs w:val="18"/>
-          <w:lang w:val="es-ES"/>
-        </w:rPr>
-        <w:tab/>
-      </w:r>
-      <w:r>
-        <w:rPr>
-          <w:rFonts w:ascii="Consolas" w:hAnsi="Consolas" w:cs="Consolas"/>
-          <w:b/>
-          <w:bCs/>
-          <w:color w:val="000000"/>
-          <w:sz w:val="18"/>
-          <w:szCs w:val="18"/>
-          <w:lang w:val="es-ES"/>
+        </w:rPr>
+      </w:pPr>
+      <w:r>
+        <w:rPr>
+          <w:rFonts w:ascii="Consolas" w:hAnsi="Consolas" w:cs="Consolas"/>
+          <w:color w:val="000000"/>
+          <w:sz w:val="18"/>
+          <w:szCs w:val="18"/>
+          <w:lang w:val="es-ES"/>
+        </w:rPr>
+        <w:tab/>
+      </w:r>
+      <w:r>
+        <w:rPr>
+          <w:rFonts w:ascii="Consolas" w:hAnsi="Consolas" w:cs="Consolas"/>
+          <w:color w:val="000000"/>
+          <w:sz w:val="18"/>
+          <w:szCs w:val="18"/>
+          <w:lang w:val="es-ES"/>
+        </w:rPr>
+        <w:tab/>
+      </w:r>
+      <w:r>
+        <w:rPr>
+          <w:rFonts w:ascii="Consolas" w:hAnsi="Consolas" w:cs="Consolas"/>
+          <w:b/>
+          <w:bCs/>
+          <w:color w:val="000000"/>
+          <w:sz w:val="18"/>
+          <w:szCs w:val="18"/>
         </w:rPr>
         <w:t>this</w:t>
       </w:r>
@@ -10820,7 +10851,6 @@
           <w:color w:val="000000"/>
           <w:sz w:val="18"/>
           <w:szCs w:val="18"/>
-          <w:lang w:val="es-ES"/>
         </w:rPr>
         <w:t>.</w:t>
       </w:r>
@@ -10830,7 +10860,6 @@
           <w:color w:val="3399FF"/>
           <w:sz w:val="18"/>
           <w:szCs w:val="18"/>
-          <w:lang w:val="es-ES"/>
         </w:rPr>
         <w:t>sentencia</w:t>
       </w:r>
@@ -10840,7 +10869,6 @@
           <w:color w:val="000000"/>
           <w:sz w:val="18"/>
           <w:szCs w:val="18"/>
-          <w:lang w:val="es-ES"/>
         </w:rPr>
         <w:t xml:space="preserve"> = sentencia;</w:t>
       </w:r>
@@ -10909,25 +10937,27 @@
           <w:rFonts w:ascii="Consolas" w:hAnsi="Consolas" w:cs="Consolas"/>
           <w:sz w:val="18"/>
           <w:szCs w:val="18"/>
-        </w:rPr>
-      </w:pPr>
-      <w:r>
-        <w:rPr>
-          <w:rFonts w:ascii="Consolas" w:hAnsi="Consolas" w:cs="Consolas"/>
-          <w:color w:val="000000"/>
-          <w:sz w:val="18"/>
-          <w:szCs w:val="18"/>
-        </w:rPr>
-        <w:tab/>
-      </w:r>
-      <w:r>
-        <w:rPr>
-          <w:rFonts w:ascii="Consolas" w:hAnsi="Consolas" w:cs="Consolas"/>
-          <w:b/>
-          <w:bCs/>
-          <w:color w:val="000000"/>
-          <w:sz w:val="18"/>
-          <w:szCs w:val="18"/>
+          <w:lang w:val="es-ES"/>
+        </w:rPr>
+      </w:pPr>
+      <w:r>
+        <w:rPr>
+          <w:rFonts w:ascii="Consolas" w:hAnsi="Consolas" w:cs="Consolas"/>
+          <w:color w:val="000000"/>
+          <w:sz w:val="18"/>
+          <w:szCs w:val="18"/>
+        </w:rPr>
+        <w:tab/>
+      </w:r>
+      <w:r>
+        <w:rPr>
+          <w:rFonts w:ascii="Consolas" w:hAnsi="Consolas" w:cs="Consolas"/>
+          <w:b/>
+          <w:bCs/>
+          <w:color w:val="000000"/>
+          <w:sz w:val="18"/>
+          <w:szCs w:val="18"/>
+          <w:lang w:val="es-ES"/>
         </w:rPr>
         <w:t>public</w:t>
       </w:r>
@@ -10937,6 +10967,7 @@
           <w:color w:val="000000"/>
           <w:sz w:val="18"/>
           <w:szCs w:val="18"/>
+          <w:lang w:val="es-ES"/>
         </w:rPr>
         <w:t xml:space="preserve"> Juzgado getJuzgado() {</w:t>
       </w:r>
@@ -10960,15 +10991,17 @@
           <w:color w:val="000000"/>
           <w:sz w:val="18"/>
           <w:szCs w:val="18"/>
-        </w:rPr>
-        <w:tab/>
-      </w:r>
-      <w:r>
-        <w:rPr>
-          <w:rFonts w:ascii="Consolas" w:hAnsi="Consolas" w:cs="Consolas"/>
-          <w:color w:val="000000"/>
-          <w:sz w:val="18"/>
-          <w:szCs w:val="18"/>
+          <w:lang w:val="es-ES"/>
+        </w:rPr>
+        <w:tab/>
+      </w:r>
+      <w:r>
+        <w:rPr>
+          <w:rFonts w:ascii="Consolas" w:hAnsi="Consolas" w:cs="Consolas"/>
+          <w:color w:val="000000"/>
+          <w:sz w:val="18"/>
+          <w:szCs w:val="18"/>
+          <w:lang w:val="es-ES"/>
         </w:rPr>
         <w:tab/>
       </w:r>
@@ -11265,36 +11298,38 @@
           <w:rFonts w:ascii="Consolas" w:hAnsi="Consolas" w:cs="Consolas"/>
           <w:sz w:val="18"/>
           <w:szCs w:val="18"/>
-        </w:rPr>
-      </w:pPr>
-      <w:r>
-        <w:rPr>
-          <w:rFonts w:ascii="Consolas" w:hAnsi="Consolas" w:cs="Consolas"/>
-          <w:color w:val="000000"/>
-          <w:sz w:val="18"/>
-          <w:szCs w:val="18"/>
-          <w:lang w:val="es-ES"/>
-        </w:rPr>
-        <w:tab/>
-      </w:r>
-      <w:r>
-        <w:rPr>
-          <w:rFonts w:ascii="Consolas" w:hAnsi="Consolas" w:cs="Consolas"/>
-          <w:color w:val="000000"/>
-          <w:sz w:val="18"/>
-          <w:szCs w:val="18"/>
-          <w:lang w:val="es-ES"/>
-        </w:rPr>
-        <w:tab/>
-      </w:r>
-      <w:r>
-        <w:rPr>
-          <w:rFonts w:ascii="Consolas" w:hAnsi="Consolas" w:cs="Consolas"/>
-          <w:b/>
-          <w:bCs/>
-          <w:color w:val="000000"/>
-          <w:sz w:val="18"/>
-          <w:szCs w:val="18"/>
+          <w:lang w:val="es-ES"/>
+        </w:rPr>
+      </w:pPr>
+      <w:r>
+        <w:rPr>
+          <w:rFonts w:ascii="Consolas" w:hAnsi="Consolas" w:cs="Consolas"/>
+          <w:color w:val="000000"/>
+          <w:sz w:val="18"/>
+          <w:szCs w:val="18"/>
+          <w:lang w:val="es-ES"/>
+        </w:rPr>
+        <w:tab/>
+      </w:r>
+      <w:r>
+        <w:rPr>
+          <w:rFonts w:ascii="Consolas" w:hAnsi="Consolas" w:cs="Consolas"/>
+          <w:color w:val="000000"/>
+          <w:sz w:val="18"/>
+          <w:szCs w:val="18"/>
+          <w:lang w:val="es-ES"/>
+        </w:rPr>
+        <w:tab/>
+      </w:r>
+      <w:r>
+        <w:rPr>
+          <w:rFonts w:ascii="Consolas" w:hAnsi="Consolas" w:cs="Consolas"/>
+          <w:b/>
+          <w:bCs/>
+          <w:color w:val="000000"/>
+          <w:sz w:val="18"/>
+          <w:szCs w:val="18"/>
+          <w:lang w:val="es-ES"/>
         </w:rPr>
         <w:t>return</w:t>
       </w:r>
@@ -11304,6 +11339,7 @@
           <w:color w:val="000000"/>
           <w:sz w:val="18"/>
           <w:szCs w:val="18"/>
+          <w:lang w:val="es-ES"/>
         </w:rPr>
         <w:t xml:space="preserve"> </w:t>
       </w:r>
@@ -11313,6 +11349,7 @@
           <w:color w:val="3399FF"/>
           <w:sz w:val="18"/>
           <w:szCs w:val="18"/>
+          <w:lang w:val="es-ES"/>
         </w:rPr>
         <w:t>nroExpediente</w:t>
       </w:r>
@@ -11322,6 +11359,7 @@
           <w:color w:val="000000"/>
           <w:sz w:val="18"/>
           <w:szCs w:val="18"/>
+          <w:lang w:val="es-ES"/>
         </w:rPr>
         <w:t>;</w:t>
       </w:r>
@@ -11336,14 +11374,16 @@
           <w:rFonts w:ascii="Consolas" w:hAnsi="Consolas" w:cs="Consolas"/>
           <w:sz w:val="18"/>
           <w:szCs w:val="18"/>
-        </w:rPr>
-      </w:pPr>
-      <w:r>
-        <w:rPr>
-          <w:rFonts w:ascii="Consolas" w:hAnsi="Consolas" w:cs="Consolas"/>
-          <w:color w:val="000000"/>
-          <w:sz w:val="18"/>
-          <w:szCs w:val="18"/>
+          <w:lang w:val="es-ES"/>
+        </w:rPr>
+      </w:pPr>
+      <w:r>
+        <w:rPr>
+          <w:rFonts w:ascii="Consolas" w:hAnsi="Consolas" w:cs="Consolas"/>
+          <w:color w:val="000000"/>
+          <w:sz w:val="18"/>
+          <w:szCs w:val="18"/>
+          <w:lang w:val="es-ES"/>
         </w:rPr>
         <w:tab/>
         <w:t>}</w:t>
@@ -11368,6 +11408,7 @@
           <w:color w:val="000000"/>
           <w:sz w:val="18"/>
           <w:szCs w:val="18"/>
+          <w:lang w:val="es-ES"/>
         </w:rPr>
         <w:tab/>
       </w:r>
@@ -11426,36 +11467,38 @@
           <w:rFonts w:ascii="Consolas" w:hAnsi="Consolas" w:cs="Consolas"/>
           <w:sz w:val="18"/>
           <w:szCs w:val="18"/>
-        </w:rPr>
-      </w:pPr>
-      <w:r>
-        <w:rPr>
-          <w:rFonts w:ascii="Consolas" w:hAnsi="Consolas" w:cs="Consolas"/>
-          <w:color w:val="000000"/>
-          <w:sz w:val="18"/>
-          <w:szCs w:val="18"/>
-          <w:lang w:val="es-ES"/>
-        </w:rPr>
-        <w:tab/>
-      </w:r>
-      <w:r>
-        <w:rPr>
-          <w:rFonts w:ascii="Consolas" w:hAnsi="Consolas" w:cs="Consolas"/>
-          <w:color w:val="000000"/>
-          <w:sz w:val="18"/>
-          <w:szCs w:val="18"/>
-          <w:lang w:val="es-ES"/>
-        </w:rPr>
-        <w:tab/>
-      </w:r>
-      <w:r>
-        <w:rPr>
-          <w:rFonts w:ascii="Consolas" w:hAnsi="Consolas" w:cs="Consolas"/>
-          <w:b/>
-          <w:bCs/>
-          <w:color w:val="000000"/>
-          <w:sz w:val="18"/>
-          <w:szCs w:val="18"/>
+          <w:lang w:val="es-ES"/>
+        </w:rPr>
+      </w:pPr>
+      <w:r>
+        <w:rPr>
+          <w:rFonts w:ascii="Consolas" w:hAnsi="Consolas" w:cs="Consolas"/>
+          <w:color w:val="000000"/>
+          <w:sz w:val="18"/>
+          <w:szCs w:val="18"/>
+          <w:lang w:val="es-ES"/>
+        </w:rPr>
+        <w:tab/>
+      </w:r>
+      <w:r>
+        <w:rPr>
+          <w:rFonts w:ascii="Consolas" w:hAnsi="Consolas" w:cs="Consolas"/>
+          <w:color w:val="000000"/>
+          <w:sz w:val="18"/>
+          <w:szCs w:val="18"/>
+          <w:lang w:val="es-ES"/>
+        </w:rPr>
+        <w:tab/>
+      </w:r>
+      <w:r>
+        <w:rPr>
+          <w:rFonts w:ascii="Consolas" w:hAnsi="Consolas" w:cs="Consolas"/>
+          <w:b/>
+          <w:bCs/>
+          <w:color w:val="000000"/>
+          <w:sz w:val="18"/>
+          <w:szCs w:val="18"/>
+          <w:lang w:val="es-ES"/>
         </w:rPr>
         <w:t>this</w:t>
       </w:r>
@@ -11465,6 +11508,7 @@
           <w:color w:val="000000"/>
           <w:sz w:val="18"/>
           <w:szCs w:val="18"/>
+          <w:lang w:val="es-ES"/>
         </w:rPr>
         <w:t>.</w:t>
       </w:r>
@@ -11474,6 +11518,7 @@
           <w:color w:val="3399FF"/>
           <w:sz w:val="18"/>
           <w:szCs w:val="18"/>
+          <w:lang w:val="es-ES"/>
         </w:rPr>
         <w:t>nroExpediente</w:t>
       </w:r>
@@ -11483,6 +11528,7 @@
           <w:color w:val="000000"/>
           <w:sz w:val="18"/>
           <w:szCs w:val="18"/>
+          <w:lang w:val="es-ES"/>
         </w:rPr>
         <w:t xml:space="preserve"> = nroExpediente;</w:t>
       </w:r>
@@ -11497,14 +11543,16 @@
           <w:rFonts w:ascii="Consolas" w:hAnsi="Consolas" w:cs="Consolas"/>
           <w:sz w:val="18"/>
           <w:szCs w:val="18"/>
-        </w:rPr>
-      </w:pPr>
-      <w:r>
-        <w:rPr>
-          <w:rFonts w:ascii="Consolas" w:hAnsi="Consolas" w:cs="Consolas"/>
-          <w:color w:val="000000"/>
-          <w:sz w:val="18"/>
-          <w:szCs w:val="18"/>
+          <w:lang w:val="es-ES"/>
+        </w:rPr>
+      </w:pPr>
+      <w:r>
+        <w:rPr>
+          <w:rFonts w:ascii="Consolas" w:hAnsi="Consolas" w:cs="Consolas"/>
+          <w:color w:val="000000"/>
+          <w:sz w:val="18"/>
+          <w:szCs w:val="18"/>
+          <w:lang w:val="es-ES"/>
         </w:rPr>
         <w:tab/>
         <w:t>}</w:t>
@@ -11520,25 +11568,28 @@
           <w:rFonts w:ascii="Consolas" w:hAnsi="Consolas" w:cs="Consolas"/>
           <w:sz w:val="18"/>
           <w:szCs w:val="18"/>
-        </w:rPr>
-      </w:pPr>
-      <w:r>
-        <w:rPr>
-          <w:rFonts w:ascii="Consolas" w:hAnsi="Consolas" w:cs="Consolas"/>
-          <w:color w:val="000000"/>
-          <w:sz w:val="18"/>
-          <w:szCs w:val="18"/>
-        </w:rPr>
-        <w:tab/>
-      </w:r>
-      <w:r>
-        <w:rPr>
-          <w:rFonts w:ascii="Consolas" w:hAnsi="Consolas" w:cs="Consolas"/>
-          <w:b/>
-          <w:bCs/>
-          <w:color w:val="000000"/>
-          <w:sz w:val="18"/>
-          <w:szCs w:val="18"/>
+          <w:lang w:val="es-ES"/>
+        </w:rPr>
+      </w:pPr>
+      <w:r>
+        <w:rPr>
+          <w:rFonts w:ascii="Consolas" w:hAnsi="Consolas" w:cs="Consolas"/>
+          <w:color w:val="000000"/>
+          <w:sz w:val="18"/>
+          <w:szCs w:val="18"/>
+          <w:lang w:val="es-ES"/>
+        </w:rPr>
+        <w:tab/>
+      </w:r>
+      <w:r>
+        <w:rPr>
+          <w:rFonts w:ascii="Consolas" w:hAnsi="Consolas" w:cs="Consolas"/>
+          <w:b/>
+          <w:bCs/>
+          <w:color w:val="000000"/>
+          <w:sz w:val="18"/>
+          <w:szCs w:val="18"/>
+          <w:lang w:val="es-ES"/>
         </w:rPr>
         <w:t>public</w:t>
       </w:r>
@@ -11548,6 +11599,7 @@
           <w:color w:val="000000"/>
           <w:sz w:val="18"/>
           <w:szCs w:val="18"/>
+          <w:lang w:val="es-ES"/>
         </w:rPr>
         <w:t xml:space="preserve"> ArrayList&lt;Persona&gt; getImputados() {</w:t>
       </w:r>
@@ -11562,34 +11614,38 @@
           <w:rFonts w:ascii="Consolas" w:hAnsi="Consolas" w:cs="Consolas"/>
           <w:sz w:val="18"/>
           <w:szCs w:val="18"/>
-        </w:rPr>
-      </w:pPr>
-      <w:r>
-        <w:rPr>
-          <w:rFonts w:ascii="Consolas" w:hAnsi="Consolas" w:cs="Consolas"/>
-          <w:color w:val="000000"/>
-          <w:sz w:val="18"/>
-          <w:szCs w:val="18"/>
-        </w:rPr>
-        <w:tab/>
-      </w:r>
-      <w:r>
-        <w:rPr>
-          <w:rFonts w:ascii="Consolas" w:hAnsi="Consolas" w:cs="Consolas"/>
-          <w:color w:val="000000"/>
-          <w:sz w:val="18"/>
-          <w:szCs w:val="18"/>
-        </w:rPr>
-        <w:tab/>
-      </w:r>
-      <w:r>
-        <w:rPr>
-          <w:rFonts w:ascii="Consolas" w:hAnsi="Consolas" w:cs="Consolas"/>
-          <w:b/>
-          <w:bCs/>
-          <w:color w:val="000000"/>
-          <w:sz w:val="18"/>
-          <w:szCs w:val="18"/>
+          <w:lang w:val="es-ES"/>
+        </w:rPr>
+      </w:pPr>
+      <w:r>
+        <w:rPr>
+          <w:rFonts w:ascii="Consolas" w:hAnsi="Consolas" w:cs="Consolas"/>
+          <w:color w:val="000000"/>
+          <w:sz w:val="18"/>
+          <w:szCs w:val="18"/>
+          <w:lang w:val="es-ES"/>
+        </w:rPr>
+        <w:tab/>
+      </w:r>
+      <w:r>
+        <w:rPr>
+          <w:rFonts w:ascii="Consolas" w:hAnsi="Consolas" w:cs="Consolas"/>
+          <w:color w:val="000000"/>
+          <w:sz w:val="18"/>
+          <w:szCs w:val="18"/>
+          <w:lang w:val="es-ES"/>
+        </w:rPr>
+        <w:tab/>
+      </w:r>
+      <w:r>
+        <w:rPr>
+          <w:rFonts w:ascii="Consolas" w:hAnsi="Consolas" w:cs="Consolas"/>
+          <w:b/>
+          <w:bCs/>
+          <w:color w:val="000000"/>
+          <w:sz w:val="18"/>
+          <w:szCs w:val="18"/>
+          <w:lang w:val="es-ES"/>
         </w:rPr>
         <w:t>return</w:t>
       </w:r>
@@ -11599,6 +11655,7 @@
           <w:color w:val="000000"/>
           <w:sz w:val="18"/>
           <w:szCs w:val="18"/>
+          <w:lang w:val="es-ES"/>
         </w:rPr>
         <w:t xml:space="preserve"> </w:t>
       </w:r>
@@ -11608,6 +11665,7 @@
           <w:color w:val="3399FF"/>
           <w:sz w:val="18"/>
           <w:szCs w:val="18"/>
+          <w:lang w:val="es-ES"/>
         </w:rPr>
         <w:t>imputados</w:t>
       </w:r>
@@ -11617,6 +11675,7 @@
           <w:color w:val="000000"/>
           <w:sz w:val="18"/>
           <w:szCs w:val="18"/>
+          <w:lang w:val="es-ES"/>
         </w:rPr>
         <w:t>;</w:t>
       </w:r>
@@ -11631,14 +11690,16 @@
           <w:rFonts w:ascii="Consolas" w:hAnsi="Consolas" w:cs="Consolas"/>
           <w:sz w:val="18"/>
           <w:szCs w:val="18"/>
-        </w:rPr>
-      </w:pPr>
-      <w:r>
-        <w:rPr>
-          <w:rFonts w:ascii="Consolas" w:hAnsi="Consolas" w:cs="Consolas"/>
-          <w:color w:val="000000"/>
-          <w:sz w:val="18"/>
-          <w:szCs w:val="18"/>
+          <w:lang w:val="es-ES"/>
+        </w:rPr>
+      </w:pPr>
+      <w:r>
+        <w:rPr>
+          <w:rFonts w:ascii="Consolas" w:hAnsi="Consolas" w:cs="Consolas"/>
+          <w:color w:val="000000"/>
+          <w:sz w:val="18"/>
+          <w:szCs w:val="18"/>
+          <w:lang w:val="es-ES"/>
         </w:rPr>
         <w:tab/>
         <w:t>}</w:t>
@@ -11663,6 +11724,7 @@
           <w:color w:val="000000"/>
           <w:sz w:val="18"/>
           <w:szCs w:val="18"/>
+          <w:lang w:val="es-ES"/>
         </w:rPr>
         <w:tab/>
       </w:r>
@@ -11721,36 +11783,38 @@
           <w:rFonts w:ascii="Consolas" w:hAnsi="Consolas" w:cs="Consolas"/>
           <w:sz w:val="18"/>
           <w:szCs w:val="18"/>
-        </w:rPr>
-      </w:pPr>
-      <w:r>
-        <w:rPr>
-          <w:rFonts w:ascii="Consolas" w:hAnsi="Consolas" w:cs="Consolas"/>
-          <w:color w:val="000000"/>
-          <w:sz w:val="18"/>
-          <w:szCs w:val="18"/>
-          <w:lang w:val="es-ES"/>
-        </w:rPr>
-        <w:tab/>
-      </w:r>
-      <w:r>
-        <w:rPr>
-          <w:rFonts w:ascii="Consolas" w:hAnsi="Consolas" w:cs="Consolas"/>
-          <w:color w:val="000000"/>
-          <w:sz w:val="18"/>
-          <w:szCs w:val="18"/>
-          <w:lang w:val="es-ES"/>
-        </w:rPr>
-        <w:tab/>
-      </w:r>
-      <w:r>
-        <w:rPr>
-          <w:rFonts w:ascii="Consolas" w:hAnsi="Consolas" w:cs="Consolas"/>
-          <w:b/>
-          <w:bCs/>
-          <w:color w:val="000000"/>
-          <w:sz w:val="18"/>
-          <w:szCs w:val="18"/>
+          <w:lang w:val="es-ES"/>
+        </w:rPr>
+      </w:pPr>
+      <w:r>
+        <w:rPr>
+          <w:rFonts w:ascii="Consolas" w:hAnsi="Consolas" w:cs="Consolas"/>
+          <w:color w:val="000000"/>
+          <w:sz w:val="18"/>
+          <w:szCs w:val="18"/>
+          <w:lang w:val="es-ES"/>
+        </w:rPr>
+        <w:tab/>
+      </w:r>
+      <w:r>
+        <w:rPr>
+          <w:rFonts w:ascii="Consolas" w:hAnsi="Consolas" w:cs="Consolas"/>
+          <w:color w:val="000000"/>
+          <w:sz w:val="18"/>
+          <w:szCs w:val="18"/>
+          <w:lang w:val="es-ES"/>
+        </w:rPr>
+        <w:tab/>
+      </w:r>
+      <w:r>
+        <w:rPr>
+          <w:rFonts w:ascii="Consolas" w:hAnsi="Consolas" w:cs="Consolas"/>
+          <w:b/>
+          <w:bCs/>
+          <w:color w:val="000000"/>
+          <w:sz w:val="18"/>
+          <w:szCs w:val="18"/>
+          <w:lang w:val="es-ES"/>
         </w:rPr>
         <w:t>this</w:t>
       </w:r>
@@ -11760,6 +11824,7 @@
           <w:color w:val="000000"/>
           <w:sz w:val="18"/>
           <w:szCs w:val="18"/>
+          <w:lang w:val="es-ES"/>
         </w:rPr>
         <w:t>.</w:t>
       </w:r>
@@ -11769,6 +11834,7 @@
           <w:color w:val="3399FF"/>
           <w:sz w:val="18"/>
           <w:szCs w:val="18"/>
+          <w:lang w:val="es-ES"/>
         </w:rPr>
         <w:t>imputados</w:t>
       </w:r>
@@ -11778,6 +11844,7 @@
           <w:color w:val="000000"/>
           <w:sz w:val="18"/>
           <w:szCs w:val="18"/>
+          <w:lang w:val="es-ES"/>
         </w:rPr>
         <w:t xml:space="preserve"> = imputados;</w:t>
       </w:r>
@@ -11792,14 +11859,16 @@
           <w:rFonts w:ascii="Consolas" w:hAnsi="Consolas" w:cs="Consolas"/>
           <w:sz w:val="18"/>
           <w:szCs w:val="18"/>
-        </w:rPr>
-      </w:pPr>
-      <w:r>
-        <w:rPr>
-          <w:rFonts w:ascii="Consolas" w:hAnsi="Consolas" w:cs="Consolas"/>
-          <w:color w:val="000000"/>
-          <w:sz w:val="18"/>
-          <w:szCs w:val="18"/>
+          <w:lang w:val="es-ES"/>
+        </w:rPr>
+      </w:pPr>
+      <w:r>
+        <w:rPr>
+          <w:rFonts w:ascii="Consolas" w:hAnsi="Consolas" w:cs="Consolas"/>
+          <w:color w:val="000000"/>
+          <w:sz w:val="18"/>
+          <w:szCs w:val="18"/>
+          <w:lang w:val="es-ES"/>
         </w:rPr>
         <w:tab/>
         <w:t>}</w:t>
@@ -11815,25 +11884,28 @@
           <w:rFonts w:ascii="Consolas" w:hAnsi="Consolas" w:cs="Consolas"/>
           <w:sz w:val="18"/>
           <w:szCs w:val="18"/>
-        </w:rPr>
-      </w:pPr>
-      <w:r>
-        <w:rPr>
-          <w:rFonts w:ascii="Consolas" w:hAnsi="Consolas" w:cs="Consolas"/>
-          <w:color w:val="000000"/>
-          <w:sz w:val="18"/>
-          <w:szCs w:val="18"/>
-        </w:rPr>
-        <w:tab/>
-      </w:r>
-      <w:r>
-        <w:rPr>
-          <w:rFonts w:ascii="Consolas" w:hAnsi="Consolas" w:cs="Consolas"/>
-          <w:b/>
-          <w:bCs/>
-          <w:color w:val="000000"/>
-          <w:sz w:val="18"/>
-          <w:szCs w:val="18"/>
+          <w:lang w:val="es-ES"/>
+        </w:rPr>
+      </w:pPr>
+      <w:r>
+        <w:rPr>
+          <w:rFonts w:ascii="Consolas" w:hAnsi="Consolas" w:cs="Consolas"/>
+          <w:color w:val="000000"/>
+          <w:sz w:val="18"/>
+          <w:szCs w:val="18"/>
+          <w:lang w:val="es-ES"/>
+        </w:rPr>
+        <w:tab/>
+      </w:r>
+      <w:r>
+        <w:rPr>
+          <w:rFonts w:ascii="Consolas" w:hAnsi="Consolas" w:cs="Consolas"/>
+          <w:b/>
+          <w:bCs/>
+          <w:color w:val="000000"/>
+          <w:sz w:val="18"/>
+          <w:szCs w:val="18"/>
+          <w:lang w:val="es-ES"/>
         </w:rPr>
         <w:t>public</w:t>
       </w:r>
@@ -11843,6 +11915,7 @@
           <w:color w:val="000000"/>
           <w:sz w:val="18"/>
           <w:szCs w:val="18"/>
+          <w:lang w:val="es-ES"/>
         </w:rPr>
         <w:t xml:space="preserve"> ArrayList&lt;Persona&gt; getTestigos() {</w:t>
       </w:r>
@@ -11865,15 +11938,17 @@
           <w:color w:val="000000"/>
           <w:sz w:val="18"/>
           <w:szCs w:val="18"/>
-        </w:rPr>
-        <w:tab/>
-      </w:r>
-      <w:r>
-        <w:rPr>
-          <w:rFonts w:ascii="Consolas" w:hAnsi="Consolas" w:cs="Consolas"/>
-          <w:color w:val="000000"/>
-          <w:sz w:val="18"/>
-          <w:szCs w:val="18"/>
+          <w:lang w:val="es-ES"/>
+        </w:rPr>
+        <w:tab/>
+      </w:r>
+      <w:r>
+        <w:rPr>
+          <w:rFonts w:ascii="Consolas" w:hAnsi="Consolas" w:cs="Consolas"/>
+          <w:color w:val="000000"/>
+          <w:sz w:val="18"/>
+          <w:szCs w:val="18"/>
+          <w:lang w:val="es-ES"/>
         </w:rPr>
         <w:tab/>
       </w:r>
@@ -12368,25 +12443,23 @@
           <w:rFonts w:ascii="Consolas" w:hAnsi="Consolas" w:cs="Consolas"/>
           <w:sz w:val="18"/>
           <w:szCs w:val="18"/>
-          <w:lang w:val="es-ES"/>
-        </w:rPr>
-      </w:pPr>
-      <w:r>
-        <w:rPr>
-          <w:rFonts w:ascii="Consolas" w:hAnsi="Consolas" w:cs="Consolas"/>
-          <w:color w:val="000000"/>
-          <w:sz w:val="18"/>
-          <w:szCs w:val="18"/>
-        </w:rPr>
-        <w:tab/>
-      </w:r>
-      <w:r>
-        <w:rPr>
-          <w:rFonts w:ascii="Consolas" w:hAnsi="Consolas" w:cs="Consolas"/>
-          <w:color w:val="000000"/>
-          <w:sz w:val="18"/>
-          <w:szCs w:val="18"/>
-          <w:lang w:val="es-ES"/>
+        </w:rPr>
+      </w:pPr>
+      <w:r>
+        <w:rPr>
+          <w:rFonts w:ascii="Consolas" w:hAnsi="Consolas" w:cs="Consolas"/>
+          <w:color w:val="000000"/>
+          <w:sz w:val="18"/>
+          <w:szCs w:val="18"/>
+        </w:rPr>
+        <w:tab/>
+      </w:r>
+      <w:r>
+        <w:rPr>
+          <w:rFonts w:ascii="Consolas" w:hAnsi="Consolas" w:cs="Consolas"/>
+          <w:color w:val="000000"/>
+          <w:sz w:val="18"/>
+          <w:szCs w:val="18"/>
         </w:rPr>
         <w:t>}</w:t>
       </w:r>
@@ -12401,16 +12474,14 @@
           <w:rFonts w:ascii="Consolas" w:hAnsi="Consolas" w:cs="Consolas"/>
           <w:sz w:val="18"/>
           <w:szCs w:val="18"/>
-          <w:lang w:val="es-ES"/>
-        </w:rPr>
-      </w:pPr>
-      <w:r>
-        <w:rPr>
-          <w:rFonts w:ascii="Consolas" w:hAnsi="Consolas" w:cs="Consolas"/>
-          <w:color w:val="000000"/>
-          <w:sz w:val="18"/>
-          <w:szCs w:val="18"/>
-          <w:lang w:val="es-ES"/>
+        </w:rPr>
+      </w:pPr>
+      <w:r>
+        <w:rPr>
+          <w:rFonts w:ascii="Consolas" w:hAnsi="Consolas" w:cs="Consolas"/>
+          <w:color w:val="000000"/>
+          <w:sz w:val="18"/>
+          <w:szCs w:val="18"/>
         </w:rPr>
         <w:tab/>
       </w:r>
@@ -12420,7 +12491,6 @@
           <w:color w:val="696969"/>
           <w:sz w:val="18"/>
           <w:szCs w:val="18"/>
-          <w:lang w:val="es-ES"/>
         </w:rPr>
         <w:t>@Override</w:t>
       </w:r>
@@ -12435,28 +12505,25 @@
           <w:rFonts w:ascii="Consolas" w:hAnsi="Consolas" w:cs="Consolas"/>
           <w:sz w:val="18"/>
           <w:szCs w:val="18"/>
-          <w:lang w:val="es-ES"/>
-        </w:rPr>
-      </w:pPr>
-      <w:r>
-        <w:rPr>
-          <w:rFonts w:ascii="Consolas" w:hAnsi="Consolas" w:cs="Consolas"/>
-          <w:color w:val="000000"/>
-          <w:sz w:val="18"/>
-          <w:szCs w:val="18"/>
-          <w:lang w:val="es-ES"/>
-        </w:rPr>
-        <w:tab/>
-      </w:r>
-      <w:r>
-        <w:rPr>
-          <w:rFonts w:ascii="Consolas" w:hAnsi="Consolas" w:cs="Consolas"/>
-          <w:b/>
-          <w:bCs/>
-          <w:color w:val="000000"/>
-          <w:sz w:val="18"/>
-          <w:szCs w:val="18"/>
-          <w:lang w:val="es-ES"/>
+        </w:rPr>
+      </w:pPr>
+      <w:r>
+        <w:rPr>
+          <w:rFonts w:ascii="Consolas" w:hAnsi="Consolas" w:cs="Consolas"/>
+          <w:color w:val="000000"/>
+          <w:sz w:val="18"/>
+          <w:szCs w:val="18"/>
+        </w:rPr>
+        <w:tab/>
+      </w:r>
+      <w:r>
+        <w:rPr>
+          <w:rFonts w:ascii="Consolas" w:hAnsi="Consolas" w:cs="Consolas"/>
+          <w:b/>
+          <w:bCs/>
+          <w:color w:val="000000"/>
+          <w:sz w:val="18"/>
+          <w:szCs w:val="18"/>
         </w:rPr>
         <w:t>public</w:t>
       </w:r>
@@ -12466,7 +12533,6 @@
           <w:color w:val="000000"/>
           <w:sz w:val="18"/>
           <w:szCs w:val="18"/>
-          <w:lang w:val="es-ES"/>
         </w:rPr>
         <w:t xml:space="preserve"> String toString() {</w:t>
       </w:r>
@@ -12490,17 +12556,15 @@
           <w:color w:val="000000"/>
           <w:sz w:val="18"/>
           <w:szCs w:val="18"/>
-          <w:lang w:val="es-ES"/>
-        </w:rPr>
-        <w:tab/>
-      </w:r>
-      <w:r>
-        <w:rPr>
-          <w:rFonts w:ascii="Consolas" w:hAnsi="Consolas" w:cs="Consolas"/>
-          <w:color w:val="000000"/>
-          <w:sz w:val="18"/>
-          <w:szCs w:val="18"/>
-          <w:lang w:val="es-ES"/>
+        </w:rPr>
+        <w:tab/>
+      </w:r>
+      <w:r>
+        <w:rPr>
+          <w:rFonts w:ascii="Consolas" w:hAnsi="Consolas" w:cs="Consolas"/>
+          <w:color w:val="000000"/>
+          <w:sz w:val="18"/>
+          <w:szCs w:val="18"/>
         </w:rPr>
         <w:tab/>
       </w:r>
@@ -12587,15 +12651,6 @@
           <w:lang w:val="es-ES"/>
         </w:rPr>
         <w:tab/>
-      </w:r>
-      <w:r>
-        <w:rPr>
-          <w:rFonts w:ascii="Consolas" w:hAnsi="Consolas" w:cs="Consolas"/>
-          <w:color w:val="000000"/>
-          <w:sz w:val="18"/>
-          <w:szCs w:val="18"/>
-          <w:lang w:val="es-ES"/>
-        </w:rPr>
         <w:t>["+</w:t>
       </w:r>
       <w:r>
@@ -18031,7 +18086,19 @@
         <w:rPr>
           <w:lang w:val="es-ES"/>
         </w:rPr>
-        <w:t xml:space="preserve">- Mostrar las causas con sentencia que tengan mas de 2 imputados , se deberá mostrar los datos de la causa y los datos de sus imputados. </w:t>
+        <w:t>- Mostrar las causas con sentenci</w:t>
+      </w:r>
+      <w:r>
+        <w:rPr>
+          <w:lang w:val="es-ES"/>
+        </w:rPr>
+        <w:t>a que tengan mas de 2 imputados</w:t>
+      </w:r>
+      <w:r>
+        <w:rPr>
+          <w:lang w:val="es-ES"/>
+        </w:rPr>
+        <w:t xml:space="preserve">, se deberá mostrar los datos de la causa y los datos de sus imputados. </w:t>
       </w:r>
     </w:p>
     <w:p>
@@ -20359,14 +20426,16 @@
           <w:rFonts w:ascii="Consolas" w:hAnsi="Consolas" w:cs="Consolas"/>
           <w:sz w:val="18"/>
           <w:szCs w:val="18"/>
-        </w:rPr>
-      </w:pPr>
-      <w:r>
-        <w:rPr>
-          <w:rFonts w:ascii="Consolas" w:hAnsi="Consolas" w:cs="Consolas"/>
-          <w:color w:val="000000"/>
-          <w:sz w:val="18"/>
-          <w:szCs w:val="18"/>
+          <w:lang w:val="es-ES"/>
+        </w:rPr>
+      </w:pPr>
+      <w:r>
+        <w:rPr>
+          <w:rFonts w:ascii="Consolas" w:hAnsi="Consolas" w:cs="Consolas"/>
+          <w:color w:val="000000"/>
+          <w:sz w:val="18"/>
+          <w:szCs w:val="18"/>
+          <w:lang w:val="es-ES"/>
         </w:rPr>
         <w:t>{</w:t>
       </w:r>
@@ -21489,7 +21558,6 @@
           <w:color w:val="000000"/>
           <w:sz w:val="18"/>
           <w:szCs w:val="18"/>
-          <w:lang w:val="es-ES"/>
         </w:rPr>
         <w:t xml:space="preserve">        </w:t>
       </w:r>
@@ -22496,7 +22564,16 @@
           <w:szCs w:val="18"/>
           <w:lang w:val="es-ES"/>
         </w:rPr>
-        <w:tab/>
+        <w:t xml:space="preserve">     </w:t>
+      </w:r>
+      <w:r>
+        <w:rPr>
+          <w:rFonts w:ascii="Consolas" w:hAnsi="Consolas" w:cs="Consolas"/>
+          <w:color w:val="000000"/>
+          <w:sz w:val="18"/>
+          <w:szCs w:val="18"/>
+          <w:lang w:val="es-ES"/>
+        </w:rPr>
         <w:t>causa = iterador.next();</w:t>
       </w:r>
     </w:p>
@@ -22713,19 +22790,31 @@
         <w:autoSpaceDN w:val="0"/>
         <w:adjustRightInd w:val="0"/>
         <w:spacing w:after="0" w:line="240" w:lineRule="auto"/>
-        <w:ind w:left="720" w:firstLine="720"/>
-        <w:rPr>
-          <w:rFonts w:ascii="Consolas" w:hAnsi="Consolas" w:cs="Consolas"/>
-          <w:sz w:val="18"/>
-          <w:szCs w:val="18"/>
-        </w:rPr>
-      </w:pPr>
-      <w:r>
-        <w:rPr>
-          <w:rFonts w:ascii="Consolas" w:hAnsi="Consolas" w:cs="Consolas"/>
-          <w:color w:val="000000"/>
-          <w:sz w:val="18"/>
-          <w:szCs w:val="18"/>
+        <w:ind w:left="720"/>
+        <w:rPr>
+          <w:rFonts w:ascii="Consolas" w:hAnsi="Consolas" w:cs="Consolas"/>
+          <w:sz w:val="18"/>
+          <w:szCs w:val="18"/>
+          <w:lang w:val="es-ES"/>
+        </w:rPr>
+      </w:pPr>
+      <w:r>
+        <w:rPr>
+          <w:rFonts w:ascii="Consolas" w:hAnsi="Consolas" w:cs="Consolas"/>
+          <w:color w:val="000000"/>
+          <w:sz w:val="18"/>
+          <w:szCs w:val="18"/>
+          <w:lang w:val="es-ES"/>
+        </w:rPr>
+        <w:t xml:space="preserve">     </w:t>
+      </w:r>
+      <w:r>
+        <w:rPr>
+          <w:rFonts w:ascii="Consolas" w:hAnsi="Consolas" w:cs="Consolas"/>
+          <w:color w:val="000000"/>
+          <w:sz w:val="18"/>
+          <w:szCs w:val="18"/>
+          <w:lang w:val="es-ES"/>
         </w:rPr>
         <w:t>}</w:t>
       </w:r>
@@ -22740,14 +22829,16 @@
           <w:rFonts w:ascii="Consolas" w:hAnsi="Consolas" w:cs="Consolas"/>
           <w:sz w:val="18"/>
           <w:szCs w:val="18"/>
-        </w:rPr>
-      </w:pPr>
-      <w:r>
-        <w:rPr>
-          <w:rFonts w:ascii="Consolas" w:hAnsi="Consolas" w:cs="Consolas"/>
-          <w:color w:val="000000"/>
-          <w:sz w:val="18"/>
-          <w:szCs w:val="18"/>
+          <w:lang w:val="es-ES"/>
+        </w:rPr>
+      </w:pPr>
+      <w:r>
+        <w:rPr>
+          <w:rFonts w:ascii="Consolas" w:hAnsi="Consolas" w:cs="Consolas"/>
+          <w:color w:val="000000"/>
+          <w:sz w:val="18"/>
+          <w:szCs w:val="18"/>
+          <w:lang w:val="es-ES"/>
         </w:rPr>
         <w:t xml:space="preserve">        }</w:t>
       </w:r>
@@ -22762,14 +22853,16 @@
           <w:rFonts w:ascii="Consolas" w:hAnsi="Consolas" w:cs="Consolas"/>
           <w:sz w:val="18"/>
           <w:szCs w:val="18"/>
-        </w:rPr>
-      </w:pPr>
-      <w:r>
-        <w:rPr>
-          <w:rFonts w:ascii="Consolas" w:hAnsi="Consolas" w:cs="Consolas"/>
-          <w:color w:val="000000"/>
-          <w:sz w:val="18"/>
-          <w:szCs w:val="18"/>
+          <w:lang w:val="es-ES"/>
+        </w:rPr>
+      </w:pPr>
+      <w:r>
+        <w:rPr>
+          <w:rFonts w:ascii="Consolas" w:hAnsi="Consolas" w:cs="Consolas"/>
+          <w:color w:val="000000"/>
+          <w:sz w:val="18"/>
+          <w:szCs w:val="18"/>
+          <w:lang w:val="es-ES"/>
         </w:rPr>
         <w:t xml:space="preserve">    }</w:t>
       </w:r>
@@ -22784,36 +22877,40 @@
           <w:rFonts w:ascii="Consolas" w:hAnsi="Consolas" w:cs="Consolas"/>
           <w:sz w:val="18"/>
           <w:szCs w:val="18"/>
-        </w:rPr>
-      </w:pPr>
-      <w:r>
-        <w:rPr>
-          <w:rFonts w:ascii="Consolas" w:hAnsi="Consolas" w:cs="Consolas"/>
-          <w:color w:val="000000"/>
-          <w:sz w:val="18"/>
-          <w:szCs w:val="18"/>
-        </w:rPr>
-        <w:tab/>
-      </w:r>
-    </w:p>
-    <w:p>
-      <w:pPr>
-        <w:autoSpaceDE w:val="0"/>
-        <w:autoSpaceDN w:val="0"/>
-        <w:adjustRightInd w:val="0"/>
-        <w:spacing w:after="0" w:line="240" w:lineRule="auto"/>
-        <w:rPr>
-          <w:rFonts w:ascii="Consolas" w:hAnsi="Consolas" w:cs="Consolas"/>
-          <w:sz w:val="18"/>
-          <w:szCs w:val="18"/>
-        </w:rPr>
-      </w:pPr>
-      <w:r>
-        <w:rPr>
-          <w:rFonts w:ascii="Consolas" w:hAnsi="Consolas" w:cs="Consolas"/>
-          <w:color w:val="000000"/>
-          <w:sz w:val="18"/>
-          <w:szCs w:val="18"/>
+          <w:lang w:val="es-ES"/>
+        </w:rPr>
+      </w:pPr>
+      <w:r>
+        <w:rPr>
+          <w:rFonts w:ascii="Consolas" w:hAnsi="Consolas" w:cs="Consolas"/>
+          <w:color w:val="000000"/>
+          <w:sz w:val="18"/>
+          <w:szCs w:val="18"/>
+          <w:lang w:val="es-ES"/>
+        </w:rPr>
+        <w:tab/>
+      </w:r>
+    </w:p>
+    <w:p>
+      <w:pPr>
+        <w:autoSpaceDE w:val="0"/>
+        <w:autoSpaceDN w:val="0"/>
+        <w:adjustRightInd w:val="0"/>
+        <w:spacing w:after="0" w:line="240" w:lineRule="auto"/>
+        <w:rPr>
+          <w:rFonts w:ascii="Consolas" w:hAnsi="Consolas" w:cs="Consolas"/>
+          <w:sz w:val="18"/>
+          <w:szCs w:val="18"/>
+          <w:lang w:val="es-ES"/>
+        </w:rPr>
+      </w:pPr>
+      <w:r>
+        <w:rPr>
+          <w:rFonts w:ascii="Consolas" w:hAnsi="Consolas" w:cs="Consolas"/>
+          <w:color w:val="000000"/>
+          <w:sz w:val="18"/>
+          <w:szCs w:val="18"/>
+          <w:lang w:val="es-ES"/>
         </w:rPr>
         <w:t>}</w:t>
       </w:r>
@@ -23042,10 +23139,12 @@
   <w:style w:type="paragraph" w:default="1" w:styleId="Normal">
     <w:name w:val="Normal"/>
     <w:qFormat/>
+    <w:rsid w:val="00FA0CB4"/>
   </w:style>
   <w:style w:type="character" w:default="1" w:styleId="Fuentedeprrafopredeter">
     <w:name w:val="Default Paragraph Font"/>
     <w:uiPriority w:val="1"/>
+    <w:semiHidden/>
     <w:unhideWhenUsed/>
   </w:style>
   <w:style w:type="table" w:default="1" w:styleId="Tablanormal">

</xml_diff>